<commit_message>
Changed up the talk abstract + added translation. Let me know if this works for you.
</commit_message>
<xml_diff>
--- a/Abstract.docx
+++ b/Abstract.docx
@@ -25,316 +25,769 @@
           <w:sz w:val="60"/>
           <w:szCs w:val="60"/>
         </w:rPr>
-        <w:t xml:space="preserve">Git </w:t>
+        <w:t>The replication crisis and how you can help</w:t>
+      </w:r>
+    </w:p>
+    <w:p>
+      <w:pPr>
+        <w:rPr>
+          <w:rFonts w:cstheme="minorHAnsi"/>
+          <w:sz w:val="40"/>
+          <w:szCs w:val="40"/>
+        </w:rPr>
+      </w:pPr>
+      <w:r>
+        <w:rPr>
+          <w:rFonts w:cstheme="minorHAnsi"/>
+          <w:sz w:val="40"/>
+          <w:szCs w:val="40"/>
+        </w:rPr>
+        <w:t xml:space="preserve">Egor Katkov </w:t>
+      </w:r>
+    </w:p>
+    <w:p>
+      <w:pPr>
+        <w:rPr>
+          <w:rFonts w:cstheme="minorHAnsi"/>
+          <w:sz w:val="40"/>
+          <w:szCs w:val="40"/>
+        </w:rPr>
+      </w:pPr>
+      <w:r>
+        <w:rPr>
+          <w:rFonts w:cstheme="minorHAnsi"/>
+          <w:sz w:val="40"/>
+          <w:szCs w:val="40"/>
+        </w:rPr>
+        <w:t>Rebecca Garner</w:t>
+      </w:r>
+    </w:p>
+    <w:p>
+      <w:pPr>
+        <w:rPr>
+          <w:rFonts w:cstheme="minorHAnsi"/>
+        </w:rPr>
+      </w:pPr>
+    </w:p>
+    <w:p>
+      <w:pPr>
+        <w:rPr>
+          <w:rFonts w:cstheme="minorHAnsi"/>
+          <w:sz w:val="40"/>
+          <w:szCs w:val="40"/>
+          <w:lang w:val="fr-CA"/>
+        </w:rPr>
+      </w:pPr>
+      <w:r>
+        <w:rPr>
+          <w:rFonts w:cstheme="minorHAnsi"/>
+          <w:sz w:val="40"/>
+          <w:szCs w:val="40"/>
+        </w:rPr>
+        <w:t>We are</w:t>
+      </w:r>
+      <w:r>
+        <w:rPr>
+          <w:rFonts w:cstheme="minorHAnsi"/>
+          <w:sz w:val="40"/>
+          <w:szCs w:val="40"/>
+        </w:rPr>
+        <w:t xml:space="preserve"> </w:t>
+      </w:r>
+      <w:r>
+        <w:rPr>
+          <w:rFonts w:cstheme="minorHAnsi"/>
+          <w:sz w:val="40"/>
+          <w:szCs w:val="40"/>
+        </w:rPr>
+        <w:t>amid</w:t>
+      </w:r>
+      <w:r>
+        <w:rPr>
+          <w:rFonts w:cstheme="minorHAnsi"/>
+          <w:sz w:val="40"/>
+          <w:szCs w:val="40"/>
+        </w:rPr>
+        <w:t xml:space="preserve"> a replication crisis.</w:t>
+      </w:r>
+      <w:r>
+        <w:rPr>
+          <w:rFonts w:cstheme="minorHAnsi"/>
+          <w:sz w:val="40"/>
+          <w:szCs w:val="40"/>
+        </w:rPr>
+        <w:t xml:space="preserve"> Scientists are being pushed to produce novel findings </w:t>
+      </w:r>
+      <w:r>
+        <w:rPr>
+          <w:rFonts w:cstheme="minorHAnsi"/>
+          <w:sz w:val="40"/>
+          <w:szCs w:val="40"/>
+        </w:rPr>
+        <w:t>without ensuring that the foundations are sound</w:t>
+      </w:r>
+      <w:r>
+        <w:rPr>
+          <w:rFonts w:cstheme="minorHAnsi"/>
+          <w:sz w:val="40"/>
+          <w:szCs w:val="40"/>
+        </w:rPr>
+        <w:t xml:space="preserve">. </w:t>
+      </w:r>
+      <w:r>
+        <w:rPr>
+          <w:rFonts w:cstheme="minorHAnsi"/>
+          <w:sz w:val="40"/>
+          <w:szCs w:val="40"/>
+        </w:rPr>
+        <w:t>Indeed,</w:t>
+      </w:r>
+      <w:r>
+        <w:rPr>
+          <w:rFonts w:cstheme="minorHAnsi"/>
+          <w:sz w:val="40"/>
+          <w:szCs w:val="40"/>
+        </w:rPr>
+        <w:t xml:space="preserve"> are now discovering that </w:t>
+      </w:r>
+      <w:r>
+        <w:rPr>
+          <w:rFonts w:cstheme="minorHAnsi"/>
+          <w:sz w:val="40"/>
+          <w:szCs w:val="40"/>
+        </w:rPr>
+        <w:t xml:space="preserve">in several areas of research, </w:t>
+      </w:r>
+      <w:r>
+        <w:rPr>
+          <w:rFonts w:cstheme="minorHAnsi"/>
+          <w:sz w:val="40"/>
+          <w:szCs w:val="40"/>
+        </w:rPr>
+        <w:t xml:space="preserve">many studies </w:t>
+      </w:r>
+      <w:r>
+        <w:rPr>
+          <w:rFonts w:cstheme="minorHAnsi"/>
+          <w:sz w:val="40"/>
+          <w:szCs w:val="40"/>
+        </w:rPr>
+        <w:t>cannot</w:t>
+      </w:r>
+      <w:r>
+        <w:rPr>
+          <w:rFonts w:cstheme="minorHAnsi"/>
+          <w:sz w:val="40"/>
+          <w:szCs w:val="40"/>
+        </w:rPr>
+        <w:t xml:space="preserve"> not replicable. The reasons for this</w:t>
+      </w:r>
+      <w:r>
+        <w:rPr>
+          <w:rFonts w:cstheme="minorHAnsi"/>
+          <w:sz w:val="40"/>
+          <w:szCs w:val="40"/>
+        </w:rPr>
+        <w:t xml:space="preserve"> </w:t>
+      </w:r>
+      <w:r>
+        <w:rPr>
+          <w:rFonts w:cstheme="minorHAnsi"/>
+          <w:sz w:val="40"/>
+          <w:szCs w:val="40"/>
+        </w:rPr>
+        <w:t xml:space="preserve">are multiple, ranging from </w:t>
+      </w:r>
+      <w:r>
+        <w:rPr>
+          <w:rFonts w:cstheme="minorHAnsi"/>
+          <w:sz w:val="40"/>
+          <w:szCs w:val="40"/>
+        </w:rPr>
+        <w:t xml:space="preserve">pure </w:t>
+      </w:r>
+      <w:r>
+        <w:rPr>
+          <w:rFonts w:cstheme="minorHAnsi"/>
+          <w:sz w:val="40"/>
+          <w:szCs w:val="40"/>
+        </w:rPr>
+        <w:t xml:space="preserve">chance, </w:t>
+      </w:r>
+      <w:r>
+        <w:rPr>
+          <w:rFonts w:cstheme="minorHAnsi"/>
+          <w:sz w:val="40"/>
+          <w:szCs w:val="40"/>
+        </w:rPr>
+        <w:t>to incorrect</w:t>
+      </w:r>
+      <w:r>
+        <w:rPr>
+          <w:rFonts w:cstheme="minorHAnsi"/>
+          <w:sz w:val="40"/>
+          <w:szCs w:val="40"/>
+        </w:rPr>
+        <w:t xml:space="preserve"> experimental design and analysis</w:t>
+      </w:r>
+      <w:r>
+        <w:rPr>
+          <w:rFonts w:cstheme="minorHAnsi"/>
+          <w:sz w:val="40"/>
+          <w:szCs w:val="40"/>
+        </w:rPr>
+        <w:t xml:space="preserve">, </w:t>
+      </w:r>
+      <w:r>
+        <w:rPr>
+          <w:rFonts w:cstheme="minorHAnsi"/>
+          <w:sz w:val="40"/>
+          <w:szCs w:val="40"/>
+        </w:rPr>
+        <w:t xml:space="preserve">to </w:t>
+      </w:r>
+      <w:r>
+        <w:rPr>
+          <w:rFonts w:cstheme="minorHAnsi"/>
+          <w:sz w:val="40"/>
+          <w:szCs w:val="40"/>
+        </w:rPr>
+        <w:t>scientific misconduct</w:t>
+      </w:r>
+      <w:r>
+        <w:rPr>
+          <w:rFonts w:cstheme="minorHAnsi"/>
+          <w:sz w:val="40"/>
+          <w:szCs w:val="40"/>
+        </w:rPr>
+        <w:t>.</w:t>
+      </w:r>
+      <w:r>
+        <w:rPr>
+          <w:rFonts w:cstheme="minorHAnsi"/>
+          <w:sz w:val="40"/>
+          <w:szCs w:val="40"/>
+        </w:rPr>
+        <w:t xml:space="preserve"> Though this problem is multifaceted, we will focus here on </w:t>
+      </w:r>
+      <w:r>
+        <w:rPr>
+          <w:rFonts w:cstheme="minorHAnsi"/>
+          <w:sz w:val="40"/>
+          <w:szCs w:val="40"/>
+        </w:rPr>
+        <w:t>a few tools and methods that can</w:t>
+      </w:r>
+      <w:r>
+        <w:rPr>
+          <w:rFonts w:cstheme="minorHAnsi"/>
+          <w:sz w:val="40"/>
+          <w:szCs w:val="40"/>
+        </w:rPr>
+        <w:t xml:space="preserve"> </w:t>
+      </w:r>
+      <w:r>
+        <w:rPr>
+          <w:rFonts w:cstheme="minorHAnsi"/>
+          <w:sz w:val="40"/>
+          <w:szCs w:val="40"/>
+        </w:rPr>
+        <w:t xml:space="preserve">help you avoid scientific and statistical errors while helping you keep your project well-structured. Briefly, the open science </w:t>
+      </w:r>
+      <w:r>
+        <w:rPr>
+          <w:rFonts w:cstheme="minorHAnsi"/>
+          <w:sz w:val="40"/>
+          <w:szCs w:val="40"/>
+        </w:rPr>
+        <w:t>framework</w:t>
+      </w:r>
+      <w:r>
+        <w:rPr>
+          <w:rFonts w:cstheme="minorHAnsi"/>
+          <w:sz w:val="40"/>
+          <w:szCs w:val="40"/>
+        </w:rPr>
+        <w:t xml:space="preserve"> allows one to pre-register a study to avoid the pitfall of testing hypotheses suggested by the data. Git helps one keep </w:t>
+      </w:r>
+      <w:r>
+        <w:rPr>
+          <w:rFonts w:cstheme="minorHAnsi"/>
+          <w:sz w:val="40"/>
+          <w:szCs w:val="40"/>
+        </w:rPr>
+        <w:t>track of</w:t>
+      </w:r>
+      <w:r>
+        <w:rPr>
+          <w:rFonts w:cstheme="minorHAnsi"/>
+          <w:sz w:val="40"/>
+          <w:szCs w:val="40"/>
+        </w:rPr>
+        <w:t xml:space="preserve"> the evolution of a project. </w:t>
       </w:r>
       <w:proofErr w:type="spellStart"/>
       <w:r>
+        <w:rPr>
+          <w:rFonts w:cstheme="minorHAnsi"/>
+          <w:sz w:val="40"/>
+          <w:szCs w:val="40"/>
+          <w:lang w:val="fr-CA"/>
+        </w:rPr>
+        <w:t>RMarkdown</w:t>
+      </w:r>
+      <w:proofErr w:type="spellEnd"/>
+      <w:r>
+        <w:rPr>
+          <w:rFonts w:cstheme="minorHAnsi"/>
+          <w:sz w:val="40"/>
+          <w:szCs w:val="40"/>
+          <w:lang w:val="fr-CA"/>
+        </w:rPr>
+        <w:t xml:space="preserve"> </w:t>
+      </w:r>
+      <w:proofErr w:type="spellStart"/>
+      <w:r>
+        <w:rPr>
+          <w:rFonts w:cstheme="minorHAnsi"/>
+          <w:sz w:val="40"/>
+          <w:szCs w:val="40"/>
+          <w:lang w:val="fr-CA"/>
+        </w:rPr>
+        <w:t>helps</w:t>
+      </w:r>
+      <w:proofErr w:type="spellEnd"/>
+      <w:r>
+        <w:rPr>
+          <w:rFonts w:cstheme="minorHAnsi"/>
+          <w:sz w:val="40"/>
+          <w:szCs w:val="40"/>
+          <w:lang w:val="fr-CA"/>
+        </w:rPr>
+        <w:t xml:space="preserve"> </w:t>
+      </w:r>
+      <w:proofErr w:type="spellStart"/>
+      <w:r>
+        <w:rPr>
+          <w:rFonts w:cstheme="minorHAnsi"/>
+          <w:sz w:val="40"/>
+          <w:szCs w:val="40"/>
+          <w:lang w:val="fr-CA"/>
+        </w:rPr>
+        <w:t>keep</w:t>
+      </w:r>
+      <w:proofErr w:type="spellEnd"/>
+      <w:r>
+        <w:rPr>
+          <w:rFonts w:cstheme="minorHAnsi"/>
+          <w:sz w:val="40"/>
+          <w:szCs w:val="40"/>
+          <w:lang w:val="fr-CA"/>
+        </w:rPr>
+        <w:t xml:space="preserve"> analyses transparent</w:t>
+      </w:r>
+      <w:r>
+        <w:rPr>
+          <w:rFonts w:cstheme="minorHAnsi"/>
+          <w:sz w:val="40"/>
+          <w:szCs w:val="40"/>
+          <w:lang w:val="fr-CA"/>
+        </w:rPr>
+        <w:t>.</w:t>
+      </w:r>
+    </w:p>
+    <w:p>
+      <w:pPr>
+        <w:rPr>
+          <w:rFonts w:cstheme="minorHAnsi"/>
+          <w:sz w:val="40"/>
+          <w:szCs w:val="40"/>
+          <w:lang w:val="fr-CA"/>
+        </w:rPr>
+      </w:pPr>
+    </w:p>
+    <w:p>
+      <w:pPr>
+        <w:rPr>
+          <w:rFonts w:cstheme="minorHAnsi"/>
+          <w:sz w:val="40"/>
+          <w:szCs w:val="40"/>
+          <w:lang w:val="fr-CA"/>
+        </w:rPr>
+      </w:pPr>
+    </w:p>
+    <w:p>
+      <w:pPr>
+        <w:pStyle w:val="Heading1"/>
+        <w:rPr>
+          <w:sz w:val="60"/>
+          <w:szCs w:val="60"/>
+          <w:lang w:val="fr-CA"/>
+        </w:rPr>
+      </w:pPr>
+      <w:r>
+        <w:rPr>
+          <w:sz w:val="60"/>
+          <w:szCs w:val="60"/>
+          <w:lang w:val="fr-CA"/>
+        </w:rPr>
+        <w:lastRenderedPageBreak/>
+        <w:t>Présentation</w:t>
+      </w:r>
+      <w:r>
+        <w:rPr>
+          <w:sz w:val="60"/>
+          <w:szCs w:val="60"/>
+          <w:lang w:val="fr-CA"/>
+        </w:rPr>
+        <w:t>: La crise de la réplication et comment vous pouvez aider</w:t>
+      </w:r>
+    </w:p>
+    <w:p>
+      <w:pPr>
+        <w:rPr>
+          <w:sz w:val="40"/>
+          <w:szCs w:val="40"/>
+          <w:lang w:val="fr-CA"/>
+        </w:rPr>
+      </w:pPr>
+      <w:r>
+        <w:rPr>
+          <w:sz w:val="40"/>
+          <w:szCs w:val="40"/>
+          <w:lang w:val="fr-CA"/>
+        </w:rPr>
+        <w:t>Egor Katkov</w:t>
+      </w:r>
+    </w:p>
+    <w:p>
+      <w:pPr>
+        <w:rPr>
+          <w:sz w:val="40"/>
+          <w:szCs w:val="40"/>
+          <w:lang w:val="fr-CA"/>
+        </w:rPr>
+      </w:pPr>
+      <w:r>
+        <w:rPr>
+          <w:sz w:val="40"/>
+          <w:szCs w:val="40"/>
+          <w:lang w:val="fr-CA"/>
+        </w:rPr>
+        <w:t>Rebecca Garner</w:t>
+      </w:r>
+    </w:p>
+    <w:p>
+      <w:pPr>
+        <w:rPr>
+          <w:sz w:val="40"/>
+          <w:szCs w:val="40"/>
+          <w:lang w:val="fr-CA"/>
+        </w:rPr>
+      </w:pPr>
+    </w:p>
+    <w:p>
+      <w:pPr>
+        <w:rPr>
+          <w:sz w:val="40"/>
+          <w:szCs w:val="40"/>
+          <w:lang w:val="fr-CA"/>
+        </w:rPr>
+      </w:pPr>
+      <w:r>
+        <w:rPr>
+          <w:sz w:val="40"/>
+          <w:szCs w:val="40"/>
+          <w:lang w:val="fr-CA"/>
+        </w:rPr>
+        <w:t xml:space="preserve">Nous </w:t>
+      </w:r>
+      <w:r>
+        <w:rPr>
+          <w:sz w:val="40"/>
+          <w:szCs w:val="40"/>
+          <w:lang w:val="fr-CA"/>
+        </w:rPr>
+        <w:t>vivons une</w:t>
+      </w:r>
+      <w:r>
+        <w:rPr>
+          <w:sz w:val="40"/>
+          <w:szCs w:val="40"/>
+          <w:lang w:val="fr-CA"/>
+        </w:rPr>
+        <w:t xml:space="preserve"> crise de réplication. Les scientifiques sont incités à produire de nouvelles découvertes sans s’assurer que les fondements sont solides. En effet, on découvre que dans plusieurs domaines de recherche, de nombreuses études sont impossibles à reproduire. Les raisons en sont multiples, allant du pur hasard, à une conception et à une anal</w:t>
+      </w:r>
+      <w:bookmarkStart w:id="0" w:name="_GoBack"/>
+      <w:bookmarkEnd w:id="0"/>
+      <w:r>
+        <w:rPr>
+          <w:sz w:val="40"/>
+          <w:szCs w:val="40"/>
+          <w:lang w:val="fr-CA"/>
+        </w:rPr>
+        <w:t xml:space="preserve">yse expérimentales incorrectes, à </w:t>
+      </w:r>
+      <w:r>
+        <w:rPr>
+          <w:sz w:val="40"/>
+          <w:szCs w:val="40"/>
+          <w:lang w:val="fr-CA"/>
+        </w:rPr>
+        <w:t>l’</w:t>
+      </w:r>
+      <w:r>
+        <w:rPr>
+          <w:sz w:val="40"/>
+          <w:szCs w:val="40"/>
+          <w:lang w:val="fr-CA"/>
+        </w:rPr>
+        <w:t xml:space="preserve">inconduite scientifique. </w:t>
+      </w:r>
+      <w:r>
+        <w:rPr>
+          <w:sz w:val="40"/>
+          <w:szCs w:val="40"/>
+          <w:lang w:val="fr-CA"/>
+        </w:rPr>
+        <w:t>Nous</w:t>
+      </w:r>
+      <w:r>
+        <w:rPr>
+          <w:sz w:val="40"/>
+          <w:szCs w:val="40"/>
+          <w:lang w:val="fr-CA"/>
+        </w:rPr>
+        <w:t xml:space="preserve"> allons nous concentrer </w:t>
+      </w:r>
+      <w:r>
+        <w:rPr>
+          <w:sz w:val="40"/>
+          <w:szCs w:val="40"/>
+          <w:lang w:val="fr-CA"/>
+        </w:rPr>
+        <w:t xml:space="preserve">ici </w:t>
+      </w:r>
+      <w:r>
+        <w:rPr>
+          <w:sz w:val="40"/>
+          <w:szCs w:val="40"/>
+          <w:lang w:val="fr-CA"/>
+        </w:rPr>
+        <w:t xml:space="preserve">sur quelques outils et méthodes qui peuvent vous aider à éviter les erreurs scientifiques et statistiques tout en aidant à garder </w:t>
+      </w:r>
+      <w:r>
+        <w:rPr>
+          <w:sz w:val="40"/>
+          <w:szCs w:val="40"/>
+          <w:lang w:val="fr-CA"/>
+        </w:rPr>
+        <w:t>un</w:t>
+      </w:r>
+      <w:r>
+        <w:rPr>
+          <w:sz w:val="40"/>
+          <w:szCs w:val="40"/>
+          <w:lang w:val="fr-CA"/>
+        </w:rPr>
+        <w:t xml:space="preserve"> projet bien structuré. En résumé, la </w:t>
+      </w:r>
+      <w:r>
+        <w:rPr>
+          <w:sz w:val="40"/>
+          <w:szCs w:val="40"/>
+          <w:lang w:val="fr-CA"/>
+        </w:rPr>
+        <w:t xml:space="preserve">« open science </w:t>
+      </w:r>
+      <w:proofErr w:type="spellStart"/>
+      <w:r>
+        <w:rPr>
+          <w:sz w:val="40"/>
+          <w:szCs w:val="40"/>
+          <w:lang w:val="fr-CA"/>
+        </w:rPr>
+        <w:t>framework</w:t>
+      </w:r>
+      <w:proofErr w:type="spellEnd"/>
+      <w:r>
+        <w:rPr>
+          <w:sz w:val="40"/>
+          <w:szCs w:val="40"/>
+          <w:lang w:val="fr-CA"/>
+        </w:rPr>
+        <w:t> »</w:t>
+      </w:r>
+      <w:r>
+        <w:rPr>
+          <w:sz w:val="40"/>
+          <w:szCs w:val="40"/>
+          <w:lang w:val="fr-CA"/>
+        </w:rPr>
+        <w:t xml:space="preserve"> permet de pré-enregistrer une étude pour éviter de vérifi</w:t>
+      </w:r>
+      <w:r>
+        <w:rPr>
+          <w:sz w:val="40"/>
+          <w:szCs w:val="40"/>
+          <w:lang w:val="fr-CA"/>
+        </w:rPr>
+        <w:t>er</w:t>
+      </w:r>
+      <w:r>
+        <w:rPr>
+          <w:sz w:val="40"/>
+          <w:szCs w:val="40"/>
+          <w:lang w:val="fr-CA"/>
+        </w:rPr>
+        <w:t xml:space="preserve"> des hypothèses suggérées par les données. Git permet de suivre l'évolution d'un projet. </w:t>
+      </w:r>
+      <w:proofErr w:type="spellStart"/>
+      <w:r>
+        <w:rPr>
+          <w:sz w:val="40"/>
+          <w:szCs w:val="40"/>
+          <w:lang w:val="fr-CA"/>
+        </w:rPr>
+        <w:t>RMarkdown</w:t>
+      </w:r>
+      <w:proofErr w:type="spellEnd"/>
+      <w:r>
+        <w:rPr>
+          <w:sz w:val="40"/>
+          <w:szCs w:val="40"/>
+          <w:lang w:val="fr-CA"/>
+        </w:rPr>
+        <w:t xml:space="preserve"> aide à garder les analyses transparentes.</w:t>
+      </w:r>
+    </w:p>
+    <w:p>
+      <w:pPr>
+        <w:pStyle w:val="Heading1"/>
         <w:rPr>
           <w:rFonts w:asciiTheme="minorHAnsi" w:hAnsiTheme="minorHAnsi" w:cstheme="minorHAnsi"/>
           <w:sz w:val="60"/>
           <w:szCs w:val="60"/>
         </w:rPr>
-        <w:t>Rganized</w:t>
-      </w:r>
-      <w:proofErr w:type="spellEnd"/>
-    </w:p>
-    <w:p>
-      <w:pPr>
-        <w:rPr>
-          <w:rFonts w:cstheme="minorHAnsi"/>
-          <w:sz w:val="40"/>
-          <w:szCs w:val="40"/>
-        </w:rPr>
-      </w:pPr>
-      <w:r>
-        <w:rPr>
-          <w:rFonts w:cstheme="minorHAnsi"/>
-          <w:sz w:val="40"/>
-          <w:szCs w:val="40"/>
-        </w:rPr>
-        <w:t xml:space="preserve">Egor Katkov </w:t>
-      </w:r>
-    </w:p>
-    <w:p>
-      <w:pPr>
-        <w:rPr>
-          <w:rFonts w:cstheme="minorHAnsi"/>
-          <w:sz w:val="40"/>
-          <w:szCs w:val="40"/>
-        </w:rPr>
-      </w:pPr>
-      <w:r>
-        <w:rPr>
-          <w:rFonts w:cstheme="minorHAnsi"/>
-          <w:sz w:val="40"/>
-          <w:szCs w:val="40"/>
-        </w:rPr>
-        <w:t>Rebecca Garner</w:t>
-      </w:r>
-    </w:p>
-    <w:p>
-      <w:pPr>
-        <w:rPr>
-          <w:rFonts w:cstheme="minorHAnsi"/>
-        </w:rPr>
-      </w:pPr>
-    </w:p>
-    <w:p>
-      <w:pPr>
-        <w:rPr>
-          <w:rFonts w:cstheme="minorHAnsi"/>
-          <w:sz w:val="40"/>
-          <w:szCs w:val="40"/>
-        </w:rPr>
-      </w:pPr>
-      <w:r>
-        <w:rPr>
-          <w:rFonts w:cstheme="minorHAnsi"/>
-          <w:sz w:val="40"/>
-          <w:szCs w:val="40"/>
-        </w:rPr>
-        <w:t xml:space="preserve">We are in the middle of a replication crisis. As much as it’s important for yourself to be able to be able to easily re-analyze your data, it’s also important for the broader for the scientific community to make sure scientific results are reliable. We will show how you can keep your workspace organized and track your progress by using version control tool “git”. Next, we will show you how to use </w:t>
-      </w:r>
-      <w:proofErr w:type="spellStart"/>
-      <w:r>
-        <w:rPr>
-          <w:rFonts w:cstheme="minorHAnsi"/>
-          <w:sz w:val="40"/>
-          <w:szCs w:val="40"/>
-        </w:rPr>
-        <w:t>RMarkdown</w:t>
-      </w:r>
-      <w:proofErr w:type="spellEnd"/>
-      <w:r>
-        <w:rPr>
-          <w:rFonts w:cstheme="minorHAnsi"/>
-          <w:sz w:val="40"/>
-          <w:szCs w:val="40"/>
-        </w:rPr>
-        <w:t xml:space="preserve"> </w:t>
-      </w:r>
-      <w:r>
-        <w:rPr>
-          <w:rFonts w:cstheme="minorHAnsi"/>
-          <w:sz w:val="40"/>
-          <w:szCs w:val="40"/>
-        </w:rPr>
-        <w:t>to integrate your analyses with the results section</w:t>
-      </w:r>
-      <w:r>
-        <w:rPr>
-          <w:rFonts w:cstheme="minorHAnsi"/>
-          <w:sz w:val="40"/>
-          <w:szCs w:val="40"/>
-        </w:rPr>
-        <w:t>.</w:t>
-      </w:r>
-      <w:r>
-        <w:rPr>
-          <w:rFonts w:cstheme="minorHAnsi"/>
-          <w:sz w:val="40"/>
-          <w:szCs w:val="40"/>
-        </w:rPr>
-        <w:t xml:space="preserve"> Finally, we will show you the tools you can use to share data and make it publicly available</w:t>
-      </w:r>
-      <w:r>
-        <w:rPr>
-          <w:rFonts w:cstheme="minorHAnsi"/>
-          <w:sz w:val="40"/>
-          <w:szCs w:val="40"/>
-        </w:rPr>
-        <w:t xml:space="preserve"> (</w:t>
-      </w:r>
-      <w:proofErr w:type="spellStart"/>
-      <w:r>
-        <w:rPr>
-          <w:rFonts w:cstheme="minorHAnsi"/>
-          <w:sz w:val="40"/>
-          <w:szCs w:val="40"/>
-        </w:rPr>
-        <w:t>MetaGRIL</w:t>
-      </w:r>
-      <w:proofErr w:type="spellEnd"/>
-      <w:r>
-        <w:rPr>
-          <w:rFonts w:cstheme="minorHAnsi"/>
-          <w:sz w:val="40"/>
-          <w:szCs w:val="40"/>
-        </w:rPr>
-        <w:t xml:space="preserve">, </w:t>
-      </w:r>
-      <w:proofErr w:type="spellStart"/>
-      <w:r>
-        <w:rPr>
-          <w:rFonts w:cstheme="minorHAnsi"/>
-          <w:sz w:val="40"/>
-          <w:szCs w:val="40"/>
-        </w:rPr>
-        <w:t>Zenodo</w:t>
-      </w:r>
-      <w:proofErr w:type="spellEnd"/>
-      <w:r>
-        <w:rPr>
-          <w:rFonts w:cstheme="minorHAnsi"/>
-          <w:sz w:val="40"/>
-          <w:szCs w:val="40"/>
-        </w:rPr>
-        <w:t>, OSF)</w:t>
-      </w:r>
-      <w:r>
-        <w:rPr>
-          <w:rFonts w:cstheme="minorHAnsi"/>
-          <w:sz w:val="40"/>
-          <w:szCs w:val="40"/>
-        </w:rPr>
-        <w:t xml:space="preserve">. </w:t>
-      </w:r>
-      <w:r>
-        <w:rPr>
-          <w:rFonts w:cstheme="minorHAnsi"/>
-          <w:sz w:val="40"/>
-          <w:szCs w:val="40"/>
-        </w:rPr>
-        <w:t xml:space="preserve">We will also explain how using these tools can help other people understand and reproduce your research. </w:t>
-      </w:r>
-    </w:p>
-    <w:p>
-      <w:pPr>
-        <w:rPr>
-          <w:rFonts w:cstheme="minorHAnsi"/>
-          <w:sz w:val="40"/>
-          <w:szCs w:val="40"/>
-        </w:rPr>
-      </w:pPr>
-    </w:p>
-    <w:p>
-      <w:pPr>
-        <w:rPr>
-          <w:rFonts w:cstheme="minorHAnsi"/>
-          <w:sz w:val="40"/>
-          <w:szCs w:val="40"/>
-        </w:rPr>
-      </w:pPr>
-    </w:p>
-    <w:p>
-      <w:pPr>
-        <w:rPr>
-          <w:rFonts w:cstheme="minorHAnsi"/>
-          <w:sz w:val="40"/>
-          <w:szCs w:val="40"/>
-        </w:rPr>
-      </w:pPr>
-    </w:p>
-    <w:p>
-      <w:pPr>
-        <w:rPr>
-          <w:rFonts w:cstheme="minorHAnsi"/>
-          <w:sz w:val="40"/>
-          <w:szCs w:val="40"/>
-        </w:rPr>
-      </w:pPr>
-    </w:p>
-    <w:p>
-      <w:pPr>
-        <w:pStyle w:val="Heading1"/>
+      </w:pPr>
+      <w:r>
         <w:rPr>
           <w:rFonts w:asciiTheme="minorHAnsi" w:hAnsiTheme="minorHAnsi" w:cstheme="minorHAnsi"/>
           <w:sz w:val="60"/>
           <w:szCs w:val="60"/>
         </w:rPr>
-      </w:pPr>
+        <w:lastRenderedPageBreak/>
+        <w:t xml:space="preserve">Workshop: Git </w:t>
+      </w:r>
+      <w:proofErr w:type="spellStart"/>
       <w:r>
         <w:rPr>
           <w:rFonts w:asciiTheme="minorHAnsi" w:hAnsiTheme="minorHAnsi" w:cstheme="minorHAnsi"/>
           <w:sz w:val="60"/>
           <w:szCs w:val="60"/>
         </w:rPr>
-        <w:lastRenderedPageBreak/>
-        <w:t xml:space="preserve">Workshop: Git </w:t>
+        <w:t>Rganized</w:t>
+      </w:r>
+      <w:proofErr w:type="spellEnd"/>
+    </w:p>
+    <w:p>
+      <w:pPr>
+        <w:rPr>
+          <w:rFonts w:cstheme="minorHAnsi"/>
+          <w:sz w:val="40"/>
+          <w:szCs w:val="40"/>
+        </w:rPr>
+      </w:pPr>
+      <w:r>
+        <w:rPr>
+          <w:rFonts w:cstheme="minorHAnsi"/>
+          <w:sz w:val="40"/>
+          <w:szCs w:val="40"/>
+        </w:rPr>
+        <w:t xml:space="preserve">Egor Katkov </w:t>
+      </w:r>
+    </w:p>
+    <w:p>
+      <w:pPr>
+        <w:rPr>
+          <w:rFonts w:cstheme="minorHAnsi"/>
+          <w:sz w:val="40"/>
+          <w:szCs w:val="40"/>
+        </w:rPr>
+      </w:pPr>
+      <w:r>
+        <w:rPr>
+          <w:rFonts w:cstheme="minorHAnsi"/>
+          <w:sz w:val="40"/>
+          <w:szCs w:val="40"/>
+        </w:rPr>
+        <w:t>Rebecca Garner</w:t>
+      </w:r>
+    </w:p>
+    <w:p>
+      <w:pPr>
+        <w:rPr>
+          <w:rFonts w:cstheme="minorHAnsi"/>
+        </w:rPr>
+      </w:pPr>
+    </w:p>
+    <w:p>
+      <w:pPr>
+        <w:rPr>
+          <w:rFonts w:cstheme="minorHAnsi"/>
+          <w:sz w:val="40"/>
+          <w:szCs w:val="40"/>
+        </w:rPr>
+      </w:pPr>
+      <w:r>
+        <w:rPr>
+          <w:rFonts w:cstheme="minorHAnsi"/>
+          <w:sz w:val="40"/>
+          <w:szCs w:val="40"/>
+        </w:rPr>
+        <w:t xml:space="preserve">Practice creating reproducible workflows!  </w:t>
+      </w:r>
+      <w:r>
+        <w:rPr>
+          <w:rFonts w:cstheme="minorHAnsi"/>
+          <w:sz w:val="40"/>
+          <w:szCs w:val="40"/>
+        </w:rPr>
+        <w:t xml:space="preserve">Set up version history tracking with git from the command line and learn how to collaborate </w:t>
+      </w:r>
+      <w:r>
+        <w:rPr>
+          <w:rFonts w:cstheme="minorHAnsi"/>
+          <w:sz w:val="40"/>
+          <w:szCs w:val="40"/>
+        </w:rPr>
+        <w:t xml:space="preserve">through GitHub (or another git repository hosting service). We will then use a dummy dataset to produce a results section using </w:t>
       </w:r>
       <w:proofErr w:type="spellStart"/>
       <w:r>
         <w:rPr>
-          <w:rFonts w:asciiTheme="minorHAnsi" w:hAnsiTheme="minorHAnsi" w:cstheme="minorHAnsi"/>
-          <w:sz w:val="60"/>
-          <w:szCs w:val="60"/>
-        </w:rPr>
-        <w:t>Rganized</w:t>
+          <w:rFonts w:cstheme="minorHAnsi"/>
+          <w:sz w:val="40"/>
+          <w:szCs w:val="40"/>
+        </w:rPr>
+        <w:t>RMarkdown</w:t>
       </w:r>
       <w:proofErr w:type="spellEnd"/>
-    </w:p>
-    <w:p>
-      <w:pPr>
-        <w:rPr>
-          <w:rFonts w:cstheme="minorHAnsi"/>
-          <w:sz w:val="40"/>
-          <w:szCs w:val="40"/>
-        </w:rPr>
-      </w:pPr>
-      <w:r>
-        <w:rPr>
-          <w:rFonts w:cstheme="minorHAnsi"/>
-          <w:sz w:val="40"/>
-          <w:szCs w:val="40"/>
-        </w:rPr>
-        <w:t xml:space="preserve">Egor Katkov </w:t>
-      </w:r>
-    </w:p>
-    <w:p>
-      <w:pPr>
-        <w:rPr>
-          <w:rFonts w:cstheme="minorHAnsi"/>
-          <w:sz w:val="40"/>
-          <w:szCs w:val="40"/>
-        </w:rPr>
-      </w:pPr>
-      <w:r>
-        <w:rPr>
-          <w:rFonts w:cstheme="minorHAnsi"/>
-          <w:sz w:val="40"/>
-          <w:szCs w:val="40"/>
-        </w:rPr>
-        <w:t>Rebecca Garner</w:t>
-      </w:r>
-    </w:p>
-    <w:p>
-      <w:pPr>
-        <w:rPr>
-          <w:rFonts w:cstheme="minorHAnsi"/>
-        </w:rPr>
-      </w:pPr>
-    </w:p>
-    <w:p>
-      <w:pPr>
-        <w:rPr>
-          <w:rFonts w:cstheme="minorHAnsi"/>
-          <w:sz w:val="40"/>
-          <w:szCs w:val="40"/>
-        </w:rPr>
-      </w:pPr>
-      <w:r>
-        <w:rPr>
-          <w:rFonts w:cstheme="minorHAnsi"/>
-          <w:sz w:val="40"/>
-          <w:szCs w:val="40"/>
-        </w:rPr>
-        <w:t xml:space="preserve">Practice creating reproducible workflows!  </w:t>
-      </w:r>
-      <w:r>
-        <w:rPr>
-          <w:rFonts w:cstheme="minorHAnsi"/>
-          <w:sz w:val="40"/>
-          <w:szCs w:val="40"/>
-        </w:rPr>
-        <w:t xml:space="preserve">Set up version history tracking with git from the command line and learn how to collaborate </w:t>
-      </w:r>
-      <w:r>
-        <w:rPr>
-          <w:rFonts w:cstheme="minorHAnsi"/>
-          <w:sz w:val="40"/>
-          <w:szCs w:val="40"/>
-        </w:rPr>
-        <w:t xml:space="preserve">through GitHub (or another git repository hosting service). We will then use a dummy dataset to produce a results section using </w:t>
+      <w:r>
+        <w:rPr>
+          <w:rFonts w:cstheme="minorHAnsi"/>
+          <w:sz w:val="40"/>
+          <w:szCs w:val="40"/>
+        </w:rPr>
+        <w:t>.</w:t>
+      </w:r>
+      <w:r>
+        <w:rPr>
+          <w:rFonts w:cstheme="minorHAnsi"/>
+          <w:sz w:val="40"/>
+          <w:szCs w:val="40"/>
+        </w:rPr>
+        <w:t xml:space="preserve"> We will then upload our analysis to </w:t>
       </w:r>
       <w:proofErr w:type="spellStart"/>
       <w:r>
@@ -343,7 +796,7 @@
           <w:sz w:val="40"/>
           <w:szCs w:val="40"/>
         </w:rPr>
-        <w:t>RMarkdown</w:t>
+        <w:t>Zenodo</w:t>
       </w:r>
       <w:proofErr w:type="spellEnd"/>
       <w:r>
@@ -352,32 +805,6 @@
           <w:sz w:val="40"/>
           <w:szCs w:val="40"/>
         </w:rPr>
-        <w:t>.</w:t>
-      </w:r>
-      <w:r>
-        <w:rPr>
-          <w:rFonts w:cstheme="minorHAnsi"/>
-          <w:sz w:val="40"/>
-          <w:szCs w:val="40"/>
-        </w:rPr>
-        <w:t xml:space="preserve"> We will then upload our analysis to </w:t>
-      </w:r>
-      <w:proofErr w:type="spellStart"/>
-      <w:r>
-        <w:rPr>
-          <w:rFonts w:cstheme="minorHAnsi"/>
-          <w:sz w:val="40"/>
-          <w:szCs w:val="40"/>
-        </w:rPr>
-        <w:t>Zenodo</w:t>
-      </w:r>
-      <w:proofErr w:type="spellEnd"/>
-      <w:r>
-        <w:rPr>
-          <w:rFonts w:cstheme="minorHAnsi"/>
-          <w:sz w:val="40"/>
-          <w:szCs w:val="40"/>
-        </w:rPr>
         <w:t xml:space="preserve"> to share it with the world. </w:t>
       </w:r>
     </w:p>
@@ -430,8 +857,6 @@
         </w:rPr>
         <w:t>]</w:t>
       </w:r>
-      <w:bookmarkStart w:id="0" w:name="_GoBack"/>
-      <w:bookmarkEnd w:id="0"/>
     </w:p>
     <w:sectPr>
       <w:pgSz w:w="12240" w:h="15840"/>

</xml_diff>

<commit_message>
Updated workshop description. Leave installation instructions for later email.
</commit_message>
<xml_diff>
--- a/Abstract.docx
+++ b/Abstract.docx
@@ -4,16 +4,14 @@
   <w:body>
     <w:p>
       <w:pPr>
-        <w:pStyle w:val="Heading1"/>
-        <w:rPr>
-          <w:rFonts w:asciiTheme="minorHAnsi" w:hAnsiTheme="minorHAnsi" w:cstheme="minorHAnsi"/>
+        <w:pStyle w:val="Heading2"/>
+        <w:rPr>
           <w:sz w:val="60"/>
           <w:szCs w:val="60"/>
         </w:rPr>
       </w:pPr>
       <w:r>
         <w:rPr>
-          <w:rFonts w:asciiTheme="minorHAnsi" w:hAnsiTheme="minorHAnsi" w:cstheme="minorHAnsi"/>
           <w:sz w:val="60"/>
           <w:szCs w:val="60"/>
         </w:rPr>
@@ -21,7 +19,6 @@
       </w:r>
       <w:r>
         <w:rPr>
-          <w:rFonts w:asciiTheme="minorHAnsi" w:hAnsiTheme="minorHAnsi" w:cstheme="minorHAnsi"/>
           <w:sz w:val="60"/>
           <w:szCs w:val="60"/>
         </w:rPr>
@@ -212,23 +209,7 @@
           <w:sz w:val="40"/>
           <w:szCs w:val="40"/>
         </w:rPr>
-        <w:t xml:space="preserve">chance, </w:t>
-      </w:r>
-      <w:r>
-        <w:rPr>
-          <w:rFonts w:cstheme="minorHAnsi"/>
-          <w:sz w:val="40"/>
-          <w:szCs w:val="40"/>
-        </w:rPr>
-        <w:t>to incorrect</w:t>
-      </w:r>
-      <w:r>
-        <w:rPr>
-          <w:rFonts w:cstheme="minorHAnsi"/>
-          <w:sz w:val="40"/>
-          <w:szCs w:val="40"/>
-        </w:rPr>
-        <w:t xml:space="preserve"> experimental design and analysis</w:t>
+        <w:t>chance, to incorrect experimental design and analysis</w:t>
       </w:r>
       <w:r>
         <w:rPr>
@@ -432,47 +413,272 @@
           <w:lang w:val="fr-CA"/>
         </w:rPr>
         <w:lastRenderedPageBreak/>
-        <w:t>Présentation</w:t>
-      </w:r>
-      <w:r>
+        <w:t>Présentation: La crise de la réplication et comment vous pouvez aider</w:t>
+      </w:r>
+    </w:p>
+    <w:p>
+      <w:pPr>
+        <w:rPr>
+          <w:sz w:val="40"/>
+          <w:szCs w:val="40"/>
+          <w:lang w:val="fr-CA"/>
+        </w:rPr>
+      </w:pPr>
+      <w:r>
+        <w:rPr>
+          <w:sz w:val="40"/>
+          <w:szCs w:val="40"/>
+          <w:lang w:val="fr-CA"/>
+        </w:rPr>
+        <w:t>Egor Katkov</w:t>
+      </w:r>
+    </w:p>
+    <w:p>
+      <w:pPr>
+        <w:rPr>
+          <w:sz w:val="40"/>
+          <w:szCs w:val="40"/>
+          <w:lang w:val="fr-CA"/>
+        </w:rPr>
+      </w:pPr>
+      <w:r>
+        <w:rPr>
+          <w:sz w:val="40"/>
+          <w:szCs w:val="40"/>
+          <w:lang w:val="fr-CA"/>
+        </w:rPr>
+        <w:t>Rebecca Garner</w:t>
+      </w:r>
+    </w:p>
+    <w:p>
+      <w:pPr>
+        <w:rPr>
+          <w:sz w:val="40"/>
+          <w:szCs w:val="40"/>
+          <w:lang w:val="fr-CA"/>
+        </w:rPr>
+      </w:pPr>
+    </w:p>
+    <w:p>
+      <w:pPr>
+        <w:rPr>
+          <w:sz w:val="40"/>
+          <w:szCs w:val="40"/>
+          <w:lang w:val="fr-CA"/>
+        </w:rPr>
+      </w:pPr>
+      <w:r>
+        <w:rPr>
+          <w:sz w:val="40"/>
+          <w:szCs w:val="40"/>
+          <w:lang w:val="fr-CA"/>
+        </w:rPr>
+        <w:t xml:space="preserve">Nous </w:t>
+      </w:r>
+      <w:r>
+        <w:rPr>
+          <w:sz w:val="40"/>
+          <w:szCs w:val="40"/>
+          <w:lang w:val="fr-CA"/>
+        </w:rPr>
+        <w:t>vivons une</w:t>
+      </w:r>
+      <w:r>
+        <w:rPr>
+          <w:sz w:val="40"/>
+          <w:szCs w:val="40"/>
+          <w:lang w:val="fr-CA"/>
+        </w:rPr>
+        <w:t xml:space="preserve"> crise de réplication. Les scientifiques sont incités à produire de nouvelles découvertes sans s’assurer que les fondements sont solides. En effet, on découvre que dans plusieurs domaines de recherche, de nombreuses études sont impossibles à reproduire. Les raisons en sont multiples, allant du pur hasard, à une conception et à une analyse expérimentales incorrectes, à </w:t>
+      </w:r>
+      <w:r>
+        <w:rPr>
+          <w:sz w:val="40"/>
+          <w:szCs w:val="40"/>
+          <w:lang w:val="fr-CA"/>
+        </w:rPr>
+        <w:t>l’</w:t>
+      </w:r>
+      <w:r>
+        <w:rPr>
+          <w:sz w:val="40"/>
+          <w:szCs w:val="40"/>
+          <w:lang w:val="fr-CA"/>
+        </w:rPr>
+        <w:t xml:space="preserve">inconduite scientifique. </w:t>
+      </w:r>
+      <w:r>
+        <w:rPr>
+          <w:sz w:val="40"/>
+          <w:szCs w:val="40"/>
+          <w:lang w:val="fr-CA"/>
+        </w:rPr>
+        <w:t>Nous</w:t>
+      </w:r>
+      <w:r>
+        <w:rPr>
+          <w:sz w:val="40"/>
+          <w:szCs w:val="40"/>
+          <w:lang w:val="fr-CA"/>
+        </w:rPr>
+        <w:t xml:space="preserve"> allons nous concentrer </w:t>
+      </w:r>
+      <w:r>
+        <w:rPr>
+          <w:sz w:val="40"/>
+          <w:szCs w:val="40"/>
+          <w:lang w:val="fr-CA"/>
+        </w:rPr>
+        <w:t xml:space="preserve">ici </w:t>
+      </w:r>
+      <w:r>
+        <w:rPr>
+          <w:sz w:val="40"/>
+          <w:szCs w:val="40"/>
+          <w:lang w:val="fr-CA"/>
+        </w:rPr>
+        <w:t xml:space="preserve">sur quelques outils et méthodes qui peuvent vous aider à éviter les erreurs scientifiques et statistiques tout en aidant à garder </w:t>
+      </w:r>
+      <w:r>
+        <w:rPr>
+          <w:sz w:val="40"/>
+          <w:szCs w:val="40"/>
+          <w:lang w:val="fr-CA"/>
+        </w:rPr>
+        <w:t>un</w:t>
+      </w:r>
+      <w:r>
+        <w:rPr>
+          <w:sz w:val="40"/>
+          <w:szCs w:val="40"/>
+          <w:lang w:val="fr-CA"/>
+        </w:rPr>
+        <w:t xml:space="preserve"> projet bien structuré. En résumé, la </w:t>
+      </w:r>
+      <w:r>
+        <w:rPr>
+          <w:sz w:val="40"/>
+          <w:szCs w:val="40"/>
+          <w:lang w:val="fr-CA"/>
+        </w:rPr>
+        <w:t xml:space="preserve">« open science </w:t>
+      </w:r>
+      <w:proofErr w:type="spellStart"/>
+      <w:r>
+        <w:rPr>
+          <w:sz w:val="40"/>
+          <w:szCs w:val="40"/>
+          <w:lang w:val="fr-CA"/>
+        </w:rPr>
+        <w:t>framework</w:t>
+      </w:r>
+      <w:proofErr w:type="spellEnd"/>
+      <w:r>
+        <w:rPr>
+          <w:sz w:val="40"/>
+          <w:szCs w:val="40"/>
+          <w:lang w:val="fr-CA"/>
+        </w:rPr>
+        <w:t> »</w:t>
+      </w:r>
+      <w:r>
+        <w:rPr>
+          <w:sz w:val="40"/>
+          <w:szCs w:val="40"/>
+          <w:lang w:val="fr-CA"/>
+        </w:rPr>
+        <w:t xml:space="preserve"> permet de pré-enregistrer une étude pour éviter de vérifi</w:t>
+      </w:r>
+      <w:r>
+        <w:rPr>
+          <w:sz w:val="40"/>
+          <w:szCs w:val="40"/>
+          <w:lang w:val="fr-CA"/>
+        </w:rPr>
+        <w:t>er</w:t>
+      </w:r>
+      <w:r>
+        <w:rPr>
+          <w:sz w:val="40"/>
+          <w:szCs w:val="40"/>
+          <w:lang w:val="fr-CA"/>
+        </w:rPr>
+        <w:t xml:space="preserve"> des hypothèses suggérées par les données. Git permet de suivre l'évolution d'un projet. </w:t>
+      </w:r>
+      <w:proofErr w:type="spellStart"/>
+      <w:r>
+        <w:rPr>
+          <w:sz w:val="40"/>
+          <w:szCs w:val="40"/>
+          <w:lang w:val="fr-CA"/>
+        </w:rPr>
+        <w:t>RMarkdown</w:t>
+      </w:r>
+      <w:proofErr w:type="spellEnd"/>
+      <w:r>
+        <w:rPr>
+          <w:sz w:val="40"/>
+          <w:szCs w:val="40"/>
+          <w:lang w:val="fr-CA"/>
+        </w:rPr>
+        <w:t xml:space="preserve"> aide à garder les analyses transparentes.</w:t>
+      </w:r>
+    </w:p>
+    <w:p>
+      <w:pPr>
+        <w:pStyle w:val="Heading1"/>
         <w:rPr>
           <w:sz w:val="60"/>
           <w:szCs w:val="60"/>
-          <w:lang w:val="fr-CA"/>
-        </w:rPr>
-        <w:t>: La crise de la réplication et comment vous pouvez aider</w:t>
-      </w:r>
-    </w:p>
-    <w:p>
-      <w:pPr>
-        <w:rPr>
-          <w:sz w:val="40"/>
-          <w:szCs w:val="40"/>
-          <w:lang w:val="fr-CA"/>
-        </w:rPr>
-      </w:pPr>
-      <w:r>
-        <w:rPr>
-          <w:sz w:val="40"/>
-          <w:szCs w:val="40"/>
-          <w:lang w:val="fr-CA"/>
+        </w:rPr>
+      </w:pPr>
+      <w:r>
+        <w:rPr>
+          <w:sz w:val="60"/>
+          <w:szCs w:val="60"/>
+        </w:rPr>
+        <w:lastRenderedPageBreak/>
+        <w:t xml:space="preserve">Workshop: Git </w:t>
+      </w:r>
+      <w:proofErr w:type="spellStart"/>
+      <w:r>
+        <w:rPr>
+          <w:sz w:val="60"/>
+          <w:szCs w:val="60"/>
+        </w:rPr>
+        <w:t>Rganized</w:t>
+      </w:r>
+      <w:proofErr w:type="spellEnd"/>
+    </w:p>
+    <w:p>
+      <w:pPr>
+        <w:rPr>
+          <w:rFonts w:cstheme="minorHAnsi"/>
+          <w:sz w:val="40"/>
+          <w:szCs w:val="40"/>
+        </w:rPr>
+      </w:pPr>
+      <w:r>
+        <w:rPr>
+          <w:rFonts w:cstheme="minorHAnsi"/>
+          <w:sz w:val="40"/>
+          <w:szCs w:val="40"/>
         </w:rPr>
         <w:t>Egor Katkov</w:t>
       </w:r>
-    </w:p>
-    <w:p>
-      <w:pPr>
-        <w:rPr>
-          <w:sz w:val="40"/>
-          <w:szCs w:val="40"/>
-          <w:lang w:val="fr-CA"/>
-        </w:rPr>
-      </w:pPr>
-      <w:r>
-        <w:rPr>
-          <w:sz w:val="40"/>
-          <w:szCs w:val="40"/>
-          <w:lang w:val="fr-CA"/>
+      <w:r>
+        <w:rPr>
+          <w:rFonts w:cstheme="minorHAnsi"/>
+          <w:sz w:val="40"/>
+          <w:szCs w:val="40"/>
+        </w:rPr>
+        <w:t xml:space="preserve"> and </w:t>
+      </w:r>
+      <w:r>
+        <w:rPr>
+          <w:rFonts w:cstheme="minorHAnsi"/>
+          <w:sz w:val="40"/>
+          <w:szCs w:val="40"/>
         </w:rPr>
         <w:t>Rebecca Garner</w:t>
       </w:r>
@@ -480,209 +686,303 @@
     <w:p>
       <w:pPr>
         <w:rPr>
-          <w:sz w:val="40"/>
-          <w:szCs w:val="40"/>
-          <w:lang w:val="fr-CA"/>
-        </w:rPr>
-      </w:pPr>
-    </w:p>
-    <w:p>
-      <w:pPr>
-        <w:rPr>
-          <w:sz w:val="40"/>
-          <w:szCs w:val="40"/>
-          <w:lang w:val="fr-CA"/>
-        </w:rPr>
-      </w:pPr>
-      <w:r>
-        <w:rPr>
-          <w:sz w:val="40"/>
-          <w:szCs w:val="40"/>
-          <w:lang w:val="fr-CA"/>
-        </w:rPr>
-        <w:t xml:space="preserve">Nous </w:t>
-      </w:r>
-      <w:r>
-        <w:rPr>
-          <w:sz w:val="40"/>
-          <w:szCs w:val="40"/>
-          <w:lang w:val="fr-CA"/>
-        </w:rPr>
-        <w:t>vivons une</w:t>
-      </w:r>
-      <w:r>
-        <w:rPr>
-          <w:sz w:val="40"/>
-          <w:szCs w:val="40"/>
-          <w:lang w:val="fr-CA"/>
-        </w:rPr>
-        <w:t xml:space="preserve"> crise de réplication. Les scientifiques sont incités à produire de nouvelles découvertes sans s’assurer que les fondements sont solides. En effet, on découvre que dans plusieurs domaines de recherche, de nombreuses études sont impossibles à reproduire. Les raisons en sont multiples, allant du pur hasard, à une conception et à une anal</w:t>
-      </w:r>
+          <w:rFonts w:cstheme="minorHAnsi"/>
+          <w:sz w:val="40"/>
+          <w:szCs w:val="40"/>
+        </w:rPr>
+      </w:pPr>
+      <w:r>
+        <w:rPr>
+          <w:rFonts w:cstheme="minorHAnsi"/>
+          <w:sz w:val="40"/>
+          <w:szCs w:val="40"/>
+        </w:rPr>
+        <w:t xml:space="preserve">Practice </w:t>
+      </w:r>
+      <w:r>
+        <w:rPr>
+          <w:rFonts w:cstheme="minorHAnsi"/>
+          <w:sz w:val="40"/>
+          <w:szCs w:val="40"/>
+        </w:rPr>
+        <w:t>following a</w:t>
+      </w:r>
+      <w:r>
+        <w:rPr>
+          <w:rFonts w:cstheme="minorHAnsi"/>
+          <w:sz w:val="40"/>
+          <w:szCs w:val="40"/>
+        </w:rPr>
+        <w:t xml:space="preserve"> reproducible workflow!  </w:t>
+      </w:r>
+      <w:r>
+        <w:rPr>
+          <w:rFonts w:cstheme="minorHAnsi"/>
+          <w:sz w:val="40"/>
+          <w:szCs w:val="40"/>
+        </w:rPr>
+        <w:t>Set up version history tracking with git from the command line and</w:t>
+      </w:r>
+      <w:r>
+        <w:rPr>
+          <w:rFonts w:cstheme="minorHAnsi"/>
+          <w:sz w:val="40"/>
+          <w:szCs w:val="40"/>
+        </w:rPr>
+        <w:t xml:space="preserve"> RStudio.</w:t>
+      </w:r>
+      <w:r>
+        <w:rPr>
+          <w:rFonts w:cstheme="minorHAnsi"/>
+          <w:sz w:val="40"/>
+          <w:szCs w:val="40"/>
+        </w:rPr>
+        <w:t xml:space="preserve"> </w:t>
+      </w:r>
+      <w:r>
+        <w:rPr>
+          <w:rFonts w:cstheme="minorHAnsi"/>
+          <w:sz w:val="40"/>
+          <w:szCs w:val="40"/>
+        </w:rPr>
+        <w:t>L</w:t>
+      </w:r>
+      <w:r>
+        <w:rPr>
+          <w:rFonts w:cstheme="minorHAnsi"/>
+          <w:sz w:val="40"/>
+          <w:szCs w:val="40"/>
+        </w:rPr>
+        <w:t xml:space="preserve">earn how to collaborate </w:t>
+      </w:r>
+      <w:r>
+        <w:rPr>
+          <w:rFonts w:cstheme="minorHAnsi"/>
+          <w:sz w:val="40"/>
+          <w:szCs w:val="40"/>
+        </w:rPr>
+        <w:t>through GitHub (or another git repository hosting service).</w:t>
+      </w:r>
+      <w:r>
+        <w:rPr>
+          <w:rFonts w:cstheme="minorHAnsi"/>
+          <w:sz w:val="40"/>
+          <w:szCs w:val="40"/>
+        </w:rPr>
+        <w:t xml:space="preserve"> Use </w:t>
+      </w:r>
+      <w:proofErr w:type="spellStart"/>
+      <w:r>
+        <w:rPr>
+          <w:rFonts w:cstheme="minorHAnsi"/>
+          <w:sz w:val="40"/>
+          <w:szCs w:val="40"/>
+        </w:rPr>
+        <w:t>RMarkdown</w:t>
+      </w:r>
+      <w:proofErr w:type="spellEnd"/>
+      <w:r>
+        <w:rPr>
+          <w:rFonts w:cstheme="minorHAnsi"/>
+          <w:sz w:val="40"/>
+          <w:szCs w:val="40"/>
+        </w:rPr>
+        <w:t xml:space="preserve"> to produce </w:t>
+      </w:r>
+      <w:r>
+        <w:rPr>
+          <w:rFonts w:cstheme="minorHAnsi"/>
+          <w:sz w:val="40"/>
+          <w:szCs w:val="40"/>
+        </w:rPr>
+        <w:t>a</w:t>
+      </w:r>
+      <w:r>
+        <w:rPr>
+          <w:rFonts w:cstheme="minorHAnsi"/>
+          <w:sz w:val="40"/>
+          <w:szCs w:val="40"/>
+        </w:rPr>
+        <w:t xml:space="preserve"> Word file with text and tables generated directly from the data and statistical tests</w:t>
+      </w:r>
+      <w:r>
+        <w:rPr>
+          <w:rFonts w:cstheme="minorHAnsi"/>
+          <w:sz w:val="40"/>
+          <w:szCs w:val="40"/>
+        </w:rPr>
+        <w:t>.</w:t>
+      </w:r>
+      <w:r>
+        <w:rPr>
+          <w:rFonts w:cstheme="minorHAnsi"/>
+          <w:sz w:val="40"/>
+          <w:szCs w:val="40"/>
+        </w:rPr>
+        <w:t xml:space="preserve"> </w:t>
+      </w:r>
+      <w:r>
+        <w:rPr>
+          <w:rFonts w:cstheme="minorHAnsi"/>
+          <w:sz w:val="40"/>
+          <w:szCs w:val="40"/>
+        </w:rPr>
+        <w:t>Finally, u</w:t>
+      </w:r>
+      <w:r>
+        <w:rPr>
+          <w:rFonts w:cstheme="minorHAnsi"/>
+          <w:sz w:val="40"/>
+          <w:szCs w:val="40"/>
+        </w:rPr>
+        <w:t xml:space="preserve">pload </w:t>
+      </w:r>
+      <w:r>
+        <w:rPr>
+          <w:rFonts w:cstheme="minorHAnsi"/>
+          <w:sz w:val="40"/>
+          <w:szCs w:val="40"/>
+        </w:rPr>
+        <w:t>your</w:t>
+      </w:r>
+      <w:r>
+        <w:rPr>
+          <w:rFonts w:cstheme="minorHAnsi"/>
+          <w:sz w:val="40"/>
+          <w:szCs w:val="40"/>
+        </w:rPr>
+        <w:t xml:space="preserve"> analysis to </w:t>
+      </w:r>
+      <w:proofErr w:type="spellStart"/>
+      <w:r>
+        <w:rPr>
+          <w:rFonts w:cstheme="minorHAnsi"/>
+          <w:sz w:val="40"/>
+          <w:szCs w:val="40"/>
+        </w:rPr>
+        <w:t>Zenodo</w:t>
+      </w:r>
+      <w:proofErr w:type="spellEnd"/>
+      <w:r>
+        <w:rPr>
+          <w:rFonts w:cstheme="minorHAnsi"/>
+          <w:sz w:val="40"/>
+          <w:szCs w:val="40"/>
+        </w:rPr>
+        <w:t xml:space="preserve"> to share it with the world. </w:t>
+      </w:r>
+    </w:p>
+    <w:p>
+      <w:pPr>
+        <w:rPr>
+          <w:rFonts w:cstheme="minorHAnsi"/>
+          <w:sz w:val="40"/>
+          <w:szCs w:val="40"/>
+        </w:rPr>
+      </w:pPr>
+    </w:p>
+    <w:p>
+      <w:pPr>
+        <w:rPr>
+          <w:rFonts w:cstheme="minorHAnsi"/>
+          <w:sz w:val="40"/>
+          <w:szCs w:val="40"/>
+        </w:rPr>
+      </w:pPr>
+    </w:p>
+    <w:p>
+      <w:pPr>
+        <w:rPr>
+          <w:rFonts w:cstheme="minorHAnsi"/>
+          <w:sz w:val="40"/>
+          <w:szCs w:val="40"/>
+        </w:rPr>
+      </w:pPr>
+    </w:p>
+    <w:p>
+      <w:pPr>
+        <w:rPr>
+          <w:rFonts w:cstheme="minorHAnsi"/>
+          <w:sz w:val="40"/>
+          <w:szCs w:val="40"/>
+        </w:rPr>
+      </w:pPr>
+    </w:p>
+    <w:p>
+      <w:pPr>
+        <w:rPr>
+          <w:rFonts w:cstheme="minorHAnsi"/>
+          <w:sz w:val="40"/>
+          <w:szCs w:val="40"/>
+        </w:rPr>
+      </w:pPr>
+    </w:p>
+    <w:p>
+      <w:pPr>
+        <w:rPr>
+          <w:rFonts w:cstheme="minorHAnsi"/>
+          <w:sz w:val="40"/>
+          <w:szCs w:val="40"/>
+        </w:rPr>
+      </w:pPr>
+    </w:p>
+    <w:p>
+      <w:pPr>
+        <w:rPr>
+          <w:rFonts w:cstheme="minorHAnsi"/>
+          <w:sz w:val="40"/>
+          <w:szCs w:val="40"/>
+        </w:rPr>
+      </w:pPr>
+    </w:p>
+    <w:p>
+      <w:pPr>
+        <w:rPr>
+          <w:rFonts w:cstheme="minorHAnsi"/>
+          <w:sz w:val="40"/>
+          <w:szCs w:val="40"/>
+        </w:rPr>
+      </w:pPr>
+    </w:p>
+    <w:p>
+      <w:pPr>
+        <w:rPr>
+          <w:rFonts w:cstheme="minorHAnsi"/>
+          <w:sz w:val="40"/>
+          <w:szCs w:val="40"/>
+        </w:rPr>
+      </w:pPr>
       <w:bookmarkStart w:id="0" w:name="_GoBack"/>
       <w:bookmarkEnd w:id="0"/>
-      <w:r>
-        <w:rPr>
-          <w:sz w:val="40"/>
-          <w:szCs w:val="40"/>
-          <w:lang w:val="fr-CA"/>
-        </w:rPr>
-        <w:t xml:space="preserve">yse expérimentales incorrectes, à </w:t>
-      </w:r>
-      <w:r>
-        <w:rPr>
-          <w:sz w:val="40"/>
-          <w:szCs w:val="40"/>
-          <w:lang w:val="fr-CA"/>
-        </w:rPr>
-        <w:t>l’</w:t>
-      </w:r>
-      <w:r>
-        <w:rPr>
-          <w:sz w:val="40"/>
-          <w:szCs w:val="40"/>
-          <w:lang w:val="fr-CA"/>
-        </w:rPr>
-        <w:t xml:space="preserve">inconduite scientifique. </w:t>
-      </w:r>
-      <w:r>
-        <w:rPr>
-          <w:sz w:val="40"/>
-          <w:szCs w:val="40"/>
-          <w:lang w:val="fr-CA"/>
-        </w:rPr>
-        <w:t>Nous</w:t>
-      </w:r>
-      <w:r>
-        <w:rPr>
-          <w:sz w:val="40"/>
-          <w:szCs w:val="40"/>
-          <w:lang w:val="fr-CA"/>
-        </w:rPr>
-        <w:t xml:space="preserve"> allons nous concentrer </w:t>
-      </w:r>
-      <w:r>
-        <w:rPr>
-          <w:sz w:val="40"/>
-          <w:szCs w:val="40"/>
-          <w:lang w:val="fr-CA"/>
-        </w:rPr>
-        <w:t xml:space="preserve">ici </w:t>
-      </w:r>
-      <w:r>
-        <w:rPr>
-          <w:sz w:val="40"/>
-          <w:szCs w:val="40"/>
-          <w:lang w:val="fr-CA"/>
-        </w:rPr>
-        <w:t xml:space="preserve">sur quelques outils et méthodes qui peuvent vous aider à éviter les erreurs scientifiques et statistiques tout en aidant à garder </w:t>
-      </w:r>
-      <w:r>
-        <w:rPr>
-          <w:sz w:val="40"/>
-          <w:szCs w:val="40"/>
-          <w:lang w:val="fr-CA"/>
-        </w:rPr>
-        <w:t>un</w:t>
-      </w:r>
-      <w:r>
-        <w:rPr>
-          <w:sz w:val="40"/>
-          <w:szCs w:val="40"/>
-          <w:lang w:val="fr-CA"/>
-        </w:rPr>
-        <w:t xml:space="preserve"> projet bien structuré. En résumé, la </w:t>
-      </w:r>
-      <w:r>
-        <w:rPr>
-          <w:sz w:val="40"/>
-          <w:szCs w:val="40"/>
-          <w:lang w:val="fr-CA"/>
-        </w:rPr>
-        <w:t xml:space="preserve">« open science </w:t>
-      </w:r>
-      <w:proofErr w:type="spellStart"/>
-      <w:r>
-        <w:rPr>
-          <w:sz w:val="40"/>
-          <w:szCs w:val="40"/>
-          <w:lang w:val="fr-CA"/>
-        </w:rPr>
-        <w:t>framework</w:t>
-      </w:r>
-      <w:proofErr w:type="spellEnd"/>
-      <w:r>
-        <w:rPr>
-          <w:sz w:val="40"/>
-          <w:szCs w:val="40"/>
-          <w:lang w:val="fr-CA"/>
-        </w:rPr>
-        <w:t> »</w:t>
-      </w:r>
-      <w:r>
-        <w:rPr>
-          <w:sz w:val="40"/>
-          <w:szCs w:val="40"/>
-          <w:lang w:val="fr-CA"/>
-        </w:rPr>
-        <w:t xml:space="preserve"> permet de pré-enregistrer une étude pour éviter de vérifi</w:t>
-      </w:r>
-      <w:r>
-        <w:rPr>
-          <w:sz w:val="40"/>
-          <w:szCs w:val="40"/>
-          <w:lang w:val="fr-CA"/>
-        </w:rPr>
-        <w:t>er</w:t>
-      </w:r>
-      <w:r>
-        <w:rPr>
-          <w:sz w:val="40"/>
-          <w:szCs w:val="40"/>
-          <w:lang w:val="fr-CA"/>
-        </w:rPr>
-        <w:t xml:space="preserve"> des hypothèses suggérées par les données. Git permet de suivre l'évolution d'un projet. </w:t>
-      </w:r>
-      <w:proofErr w:type="spellStart"/>
-      <w:r>
-        <w:rPr>
-          <w:sz w:val="40"/>
-          <w:szCs w:val="40"/>
-          <w:lang w:val="fr-CA"/>
-        </w:rPr>
-        <w:t>RMarkdown</w:t>
-      </w:r>
-      <w:proofErr w:type="spellEnd"/>
-      <w:r>
-        <w:rPr>
-          <w:sz w:val="40"/>
-          <w:szCs w:val="40"/>
-          <w:lang w:val="fr-CA"/>
-        </w:rPr>
-        <w:t xml:space="preserve"> aide à garder les analyses transparentes.</w:t>
-      </w:r>
+    </w:p>
+    <w:p>
+      <w:pPr>
+        <w:rPr>
+          <w:rFonts w:cstheme="minorHAnsi"/>
+          <w:sz w:val="40"/>
+          <w:szCs w:val="40"/>
+        </w:rPr>
+      </w:pPr>
     </w:p>
     <w:p>
       <w:pPr>
         <w:pStyle w:val="Heading1"/>
         <w:rPr>
-          <w:rFonts w:asciiTheme="minorHAnsi" w:hAnsiTheme="minorHAnsi" w:cstheme="minorHAnsi"/>
           <w:sz w:val="60"/>
           <w:szCs w:val="60"/>
         </w:rPr>
       </w:pPr>
       <w:r>
         <w:rPr>
-          <w:rFonts w:asciiTheme="minorHAnsi" w:hAnsiTheme="minorHAnsi" w:cstheme="minorHAnsi"/>
           <w:sz w:val="60"/>
           <w:szCs w:val="60"/>
         </w:rPr>
         <w:lastRenderedPageBreak/>
-        <w:t xml:space="preserve">Workshop: Git </w:t>
+        <w:t xml:space="preserve">Atelier: Git </w:t>
       </w:r>
       <w:proofErr w:type="spellStart"/>
       <w:r>
         <w:rPr>
-          <w:rFonts w:asciiTheme="minorHAnsi" w:hAnsiTheme="minorHAnsi" w:cstheme="minorHAnsi"/>
           <w:sz w:val="60"/>
           <w:szCs w:val="60"/>
         </w:rPr>
@@ -704,17 +1004,16 @@
           <w:sz w:val="40"/>
           <w:szCs w:val="40"/>
         </w:rPr>
-        <w:t xml:space="preserve">Egor Katkov </w:t>
-      </w:r>
-    </w:p>
-    <w:p>
-      <w:pPr>
-        <w:rPr>
-          <w:rFonts w:cstheme="minorHAnsi"/>
-          <w:sz w:val="40"/>
-          <w:szCs w:val="40"/>
-        </w:rPr>
-      </w:pPr>
+        <w:t>Egor Katkov</w:t>
+      </w:r>
+      <w:r>
+        <w:rPr>
+          <w:rFonts w:cstheme="minorHAnsi"/>
+          <w:sz w:val="40"/>
+          <w:szCs w:val="40"/>
+        </w:rPr>
+        <w:t xml:space="preserve"> et </w:t>
+      </w:r>
       <w:r>
         <w:rPr>
           <w:rFonts w:cstheme="minorHAnsi"/>
@@ -728,40 +1027,82 @@
       <w:pPr>
         <w:rPr>
           <w:rFonts w:cstheme="minorHAnsi"/>
-        </w:rPr>
-      </w:pPr>
-    </w:p>
-    <w:p>
-      <w:pPr>
-        <w:rPr>
-          <w:rFonts w:cstheme="minorHAnsi"/>
-          <w:sz w:val="40"/>
-          <w:szCs w:val="40"/>
-        </w:rPr>
-      </w:pPr>
-      <w:r>
-        <w:rPr>
-          <w:rFonts w:cstheme="minorHAnsi"/>
-          <w:sz w:val="40"/>
-          <w:szCs w:val="40"/>
-        </w:rPr>
-        <w:t xml:space="preserve">Practice creating reproducible workflows!  </w:t>
-      </w:r>
-      <w:r>
-        <w:rPr>
-          <w:rFonts w:cstheme="minorHAnsi"/>
-          <w:sz w:val="40"/>
-          <w:szCs w:val="40"/>
-        </w:rPr>
-        <w:t xml:space="preserve">Set up version history tracking with git from the command line and learn how to collaborate </w:t>
-      </w:r>
-      <w:r>
-        <w:rPr>
-          <w:rFonts w:cstheme="minorHAnsi"/>
-          <w:sz w:val="40"/>
-          <w:szCs w:val="40"/>
-        </w:rPr>
-        <w:t xml:space="preserve">through GitHub (or another git repository hosting service). We will then use a dummy dataset to produce a results section using </w:t>
+          <w:sz w:val="40"/>
+          <w:szCs w:val="40"/>
+          <w:lang w:val="fr-CA"/>
+        </w:rPr>
+      </w:pPr>
+      <w:r>
+        <w:rPr>
+          <w:rFonts w:cstheme="minorHAnsi"/>
+          <w:sz w:val="40"/>
+          <w:szCs w:val="40"/>
+          <w:lang w:val="fr-CA"/>
+        </w:rPr>
+        <w:t xml:space="preserve">Entraînez-vous à </w:t>
+      </w:r>
+      <w:r>
+        <w:rPr>
+          <w:rFonts w:cstheme="minorHAnsi"/>
+          <w:sz w:val="40"/>
+          <w:szCs w:val="40"/>
+          <w:lang w:val="fr-CA"/>
+        </w:rPr>
+        <w:t>suivre des flux de travail</w:t>
+      </w:r>
+      <w:r>
+        <w:rPr>
+          <w:rFonts w:cstheme="minorHAnsi"/>
+          <w:sz w:val="40"/>
+          <w:szCs w:val="40"/>
+          <w:lang w:val="fr-CA"/>
+        </w:rPr>
+        <w:t xml:space="preserve"> reproductibles! Configurez le suivi de l'historique</w:t>
+      </w:r>
+      <w:r>
+        <w:rPr>
+          <w:rFonts w:cstheme="minorHAnsi"/>
+          <w:sz w:val="40"/>
+          <w:szCs w:val="40"/>
+          <w:lang w:val="fr-CA"/>
+        </w:rPr>
+        <w:t xml:space="preserve"> </w:t>
+      </w:r>
+      <w:r>
+        <w:rPr>
+          <w:rFonts w:cstheme="minorHAnsi"/>
+          <w:sz w:val="40"/>
+          <w:szCs w:val="40"/>
+          <w:lang w:val="fr-CA"/>
+        </w:rPr>
+        <w:t>des versions</w:t>
+      </w:r>
+      <w:r>
+        <w:rPr>
+          <w:rFonts w:cstheme="minorHAnsi"/>
+          <w:sz w:val="40"/>
+          <w:szCs w:val="40"/>
+          <w:lang w:val="fr-CA"/>
+        </w:rPr>
+        <w:t xml:space="preserve"> </w:t>
+      </w:r>
+      <w:r>
+        <w:rPr>
+          <w:rFonts w:cstheme="minorHAnsi"/>
+          <w:sz w:val="40"/>
+          <w:szCs w:val="40"/>
+          <w:lang w:val="fr-CA"/>
+        </w:rPr>
+        <w:t>d’un projet</w:t>
+      </w:r>
+      <w:r>
+        <w:rPr>
+          <w:rFonts w:cstheme="minorHAnsi"/>
+          <w:sz w:val="40"/>
+          <w:szCs w:val="40"/>
+          <w:lang w:val="fr-CA"/>
+        </w:rPr>
+        <w:t xml:space="preserve"> avec git à partir de la ligne de commande et </w:t>
       </w:r>
       <w:proofErr w:type="spellStart"/>
       <w:r>
@@ -769,6 +1110,27 @@
           <w:rFonts w:cstheme="minorHAnsi"/>
           <w:sz w:val="40"/>
           <w:szCs w:val="40"/>
+          <w:lang w:val="fr-CA"/>
+        </w:rPr>
+        <w:t>RStudio</w:t>
+      </w:r>
+      <w:proofErr w:type="spellEnd"/>
+      <w:r>
+        <w:rPr>
+          <w:rFonts w:cstheme="minorHAnsi"/>
+          <w:sz w:val="40"/>
+          <w:szCs w:val="40"/>
+          <w:lang w:val="fr-CA"/>
+        </w:rPr>
+        <w:t xml:space="preserve">. Apprenez à collaborer via GitHub (ou un autre service d'hébergement de référentiels git). Utilisez </w:t>
+      </w:r>
+      <w:proofErr w:type="spellStart"/>
+      <w:r>
+        <w:rPr>
+          <w:rFonts w:cstheme="minorHAnsi"/>
+          <w:sz w:val="40"/>
+          <w:szCs w:val="40"/>
+          <w:lang w:val="fr-CA"/>
         </w:rPr>
         <w:t>RMarkdown</w:t>
       </w:r>
@@ -778,16 +1140,9 @@
           <w:rFonts w:cstheme="minorHAnsi"/>
           <w:sz w:val="40"/>
           <w:szCs w:val="40"/>
-        </w:rPr>
-        <w:t>.</w:t>
-      </w:r>
-      <w:r>
-        <w:rPr>
-          <w:rFonts w:cstheme="minorHAnsi"/>
-          <w:sz w:val="40"/>
-          <w:szCs w:val="40"/>
-        </w:rPr>
-        <w:t xml:space="preserve"> We will then upload our analysis to </w:t>
+          <w:lang w:val="fr-CA"/>
+        </w:rPr>
+        <w:t xml:space="preserve"> pour générer un fichier Word avec du texte et des tableaux générés directement à partir des données et des tests statistiques. Enfin, téléchargez votre analyse sur </w:t>
       </w:r>
       <w:proofErr w:type="spellStart"/>
       <w:r>
@@ -795,6 +1150,7 @@
           <w:rFonts w:cstheme="minorHAnsi"/>
           <w:sz w:val="40"/>
           <w:szCs w:val="40"/>
+          <w:lang w:val="fr-CA"/>
         </w:rPr>
         <w:t>Zenodo</w:t>
       </w:r>
@@ -804,58 +1160,9 @@
           <w:rFonts w:cstheme="minorHAnsi"/>
           <w:sz w:val="40"/>
           <w:szCs w:val="40"/>
-        </w:rPr>
-        <w:t xml:space="preserve"> to share it with the world. </w:t>
-      </w:r>
-    </w:p>
-    <w:p>
-      <w:pPr>
-        <w:rPr>
-          <w:rFonts w:cstheme="minorHAnsi"/>
-          <w:sz w:val="40"/>
-          <w:szCs w:val="40"/>
-        </w:rPr>
-      </w:pPr>
-    </w:p>
-    <w:p>
-      <w:pPr>
-        <w:rPr>
-          <w:rFonts w:cstheme="minorHAnsi"/>
-          <w:sz w:val="40"/>
-          <w:szCs w:val="40"/>
-        </w:rPr>
-      </w:pPr>
-      <w:r>
-        <w:rPr>
-          <w:rFonts w:cstheme="minorHAnsi"/>
-          <w:sz w:val="40"/>
-          <w:szCs w:val="40"/>
-        </w:rPr>
-        <w:t>We recommend installing Git Bash (Windows users) and setting up an account</w:t>
-      </w:r>
-      <w:r>
-        <w:rPr>
-          <w:rFonts w:cstheme="minorHAnsi"/>
-          <w:sz w:val="40"/>
-          <w:szCs w:val="40"/>
-        </w:rPr>
-        <w:t xml:space="preserve"> [HOW TO INSTALL GIT</w:t>
-      </w:r>
-      <w:r>
-        <w:rPr>
-          <w:rFonts w:cstheme="minorHAnsi"/>
-          <w:sz w:val="40"/>
-          <w:szCs w:val="40"/>
-        </w:rPr>
-        <w:t xml:space="preserve"> (AND CONNECT WITH RSTUDIO?)</w:t>
-      </w:r>
-      <w:r>
-        <w:rPr>
-          <w:rFonts w:cstheme="minorHAnsi"/>
-          <w:sz w:val="40"/>
-          <w:szCs w:val="40"/>
-        </w:rPr>
-        <w:t>]</w:t>
+          <w:lang w:val="fr-CA"/>
+        </w:rPr>
+        <w:t xml:space="preserve"> pour la partager avec le monde entier.</w:t>
       </w:r>
     </w:p>
     <w:sectPr>
@@ -1409,6 +1716,28 @@
       <w:szCs w:val="32"/>
     </w:rPr>
   </w:style>
+  <w:style w:type="paragraph" w:styleId="Heading2">
+    <w:name w:val="heading 2"/>
+    <w:basedOn w:val="Normal"/>
+    <w:next w:val="Normal"/>
+    <w:link w:val="Heading2Char"/>
+    <w:uiPriority w:val="9"/>
+    <w:unhideWhenUsed/>
+    <w:qFormat/>
+    <w:rsid w:val="000F3C2B"/>
+    <w:pPr>
+      <w:keepNext/>
+      <w:keepLines/>
+      <w:spacing w:before="40" w:after="0"/>
+      <w:outlineLvl w:val="1"/>
+    </w:pPr>
+    <w:rPr>
+      <w:rFonts w:asciiTheme="majorHAnsi" w:eastAsiaTheme="majorEastAsia" w:hAnsiTheme="majorHAnsi" w:cstheme="majorBidi"/>
+      <w:color w:val="2F5496" w:themeColor="accent1" w:themeShade="BF"/>
+      <w:sz w:val="26"/>
+      <w:szCs w:val="26"/>
+    </w:rPr>
+  </w:style>
   <w:style w:type="character" w:default="1" w:styleId="DefaultParagraphFont">
     <w:name w:val="Default Paragraph Font"/>
     <w:uiPriority w:val="1"/>
@@ -1488,6 +1817,19 @@
       <w:ind w:left="720"/>
       <w:contextualSpacing/>
     </w:pPr>
+  </w:style>
+  <w:style w:type="character" w:customStyle="1" w:styleId="Heading2Char">
+    <w:name w:val="Heading 2 Char"/>
+    <w:basedOn w:val="DefaultParagraphFont"/>
+    <w:link w:val="Heading2"/>
+    <w:uiPriority w:val="9"/>
+    <w:rsid w:val="000F3C2B"/>
+    <w:rPr>
+      <w:rFonts w:asciiTheme="majorHAnsi" w:eastAsiaTheme="majorEastAsia" w:hAnsiTheme="majorHAnsi" w:cstheme="majorBidi"/>
+      <w:color w:val="2F5496" w:themeColor="accent1" w:themeShade="BF"/>
+      <w:sz w:val="26"/>
+      <w:szCs w:val="26"/>
+    </w:rPr>
   </w:style>
 </w:styles>
 </file>

</xml_diff>